<commit_message>
se implemento la funcion ObtenerProvincia en el js de serviciopplacas / funciona todo OK
</commit_message>
<xml_diff>
--- a/placas/primeraParte.docx
+++ b/placas/primeraParte.docx
@@ -5,6 +5,9 @@
     <w:p/>
     <w:p>
       <w:r>
+        <w:rPr>
+          <w:noProof/>
+        </w:rPr>
         <w:drawing>
           <wp:inline distT="0" distB="0" distL="0" distR="0" wp14:anchorId="26DEF496" wp14:editId="2E1A627A">
             <wp:extent cx="5400040" cy="3553460"/>
@@ -44,6 +47,9 @@
     </w:p>
     <w:p>
       <w:r>
+        <w:rPr>
+          <w:noProof/>
+        </w:rPr>
         <w:drawing>
           <wp:anchor distT="0" distB="0" distL="114300" distR="114300" simplePos="0" relativeHeight="251658240" behindDoc="0" locked="0" layoutInCell="1" allowOverlap="1" wp14:anchorId="154A88AB" wp14:editId="0C64E3C7">
             <wp:simplePos x="1076325" y="4867275"/>
@@ -100,6 +106,9 @@
     </w:p>
     <w:p>
       <w:r>
+        <w:rPr>
+          <w:noProof/>
+        </w:rPr>
         <w:lastRenderedPageBreak/>
         <w:drawing>
           <wp:inline distT="0" distB="0" distL="0" distR="0" wp14:anchorId="3B96A0E2" wp14:editId="7935B267">
@@ -140,6 +149,9 @@
     </w:p>
     <w:p>
       <w:r>
+        <w:rPr>
+          <w:noProof/>
+        </w:rPr>
         <w:drawing>
           <wp:inline distT="0" distB="0" distL="0" distR="0" wp14:anchorId="67247F1D" wp14:editId="053CFCAC">
             <wp:extent cx="5400040" cy="3935730"/>
@@ -179,6 +191,9 @@
     </w:p>
     <w:p>
       <w:r>
+        <w:rPr>
+          <w:noProof/>
+        </w:rPr>
         <w:lastRenderedPageBreak/>
         <w:drawing>
           <wp:inline distT="0" distB="0" distL="0" distR="0" wp14:anchorId="7E5AD04D" wp14:editId="7AA2CD66">
@@ -219,6 +234,9 @@
     </w:p>
     <w:p>
       <w:r>
+        <w:rPr>
+          <w:noProof/>
+        </w:rPr>
         <w:drawing>
           <wp:inline distT="0" distB="0" distL="0" distR="0" wp14:anchorId="247DAC94" wp14:editId="2F393ECF">
             <wp:extent cx="5400040" cy="2411730"/>
@@ -258,6 +276,9 @@
     </w:p>
     <w:p>
       <w:r>
+        <w:rPr>
+          <w:noProof/>
+        </w:rPr>
         <w:lastRenderedPageBreak/>
         <w:drawing>
           <wp:inline distT="0" distB="0" distL="0" distR="0" wp14:anchorId="59A0209A" wp14:editId="4476F49E">
@@ -298,6 +319,9 @@
     </w:p>
     <w:p>
       <w:r>
+        <w:rPr>
+          <w:noProof/>
+        </w:rPr>
         <w:drawing>
           <wp:inline distT="0" distB="0" distL="0" distR="0" wp14:anchorId="32A5DAAF" wp14:editId="6405C2F2">
             <wp:extent cx="5400040" cy="3578225"/>
@@ -336,6 +360,177 @@
       </w:r>
     </w:p>
     <w:p/>
+    <w:p>
+      <w:pPr>
+        <w:pBdr>
+          <w:bottom w:val="single" w:sz="6" w:space="1" w:color="auto"/>
+        </w:pBdr>
+      </w:pPr>
+    </w:p>
+    <w:p/>
+    <w:p/>
+    <w:p/>
+    <w:p/>
+    <w:p/>
+    <w:p>
+      <w:r>
+        <w:lastRenderedPageBreak/>
+        <w:drawing>
+          <wp:inline distT="0" distB="0" distL="0" distR="0" wp14:anchorId="48DA06D8" wp14:editId="5004A3C5">
+            <wp:extent cx="5400040" cy="3350260"/>
+            <wp:effectExtent l="0" t="0" r="0" b="2540"/>
+            <wp:docPr id="2" name="Imagen 2"/>
+            <wp:cNvGraphicFramePr>
+              <a:graphicFrameLocks xmlns:a="http://schemas.openxmlformats.org/drawingml/2006/main" noChangeAspect="1"/>
+            </wp:cNvGraphicFramePr>
+            <a:graphic xmlns:a="http://schemas.openxmlformats.org/drawingml/2006/main">
+              <a:graphicData uri="http://schemas.openxmlformats.org/drawingml/2006/picture">
+                <pic:pic xmlns:pic="http://schemas.openxmlformats.org/drawingml/2006/picture">
+                  <pic:nvPicPr>
+                    <pic:cNvPr id="1" name=""/>
+                    <pic:cNvPicPr/>
+                  </pic:nvPicPr>
+                  <pic:blipFill>
+                    <a:blip r:embed="rId12"/>
+                    <a:stretch>
+                      <a:fillRect/>
+                    </a:stretch>
+                  </pic:blipFill>
+                  <pic:spPr>
+                    <a:xfrm>
+                      <a:off x="0" y="0"/>
+                      <a:ext cx="5400040" cy="3350260"/>
+                    </a:xfrm>
+                    <a:prstGeom prst="rect">
+                      <a:avLst/>
+                    </a:prstGeom>
+                  </pic:spPr>
+                </pic:pic>
+              </a:graphicData>
+            </a:graphic>
+          </wp:inline>
+        </w:drawing>
+      </w:r>
+    </w:p>
+    <w:p>
+      <w:r>
+        <w:drawing>
+          <wp:inline distT="0" distB="0" distL="0" distR="0" wp14:anchorId="0B289D3E" wp14:editId="3E00BAF3">
+            <wp:extent cx="5400040" cy="3485515"/>
+            <wp:effectExtent l="0" t="0" r="0" b="635"/>
+            <wp:docPr id="3" name="Imagen 3"/>
+            <wp:cNvGraphicFramePr>
+              <a:graphicFrameLocks xmlns:a="http://schemas.openxmlformats.org/drawingml/2006/main" noChangeAspect="1"/>
+            </wp:cNvGraphicFramePr>
+            <a:graphic xmlns:a="http://schemas.openxmlformats.org/drawingml/2006/main">
+              <a:graphicData uri="http://schemas.openxmlformats.org/drawingml/2006/picture">
+                <pic:pic xmlns:pic="http://schemas.openxmlformats.org/drawingml/2006/picture">
+                  <pic:nvPicPr>
+                    <pic:cNvPr id="1" name=""/>
+                    <pic:cNvPicPr/>
+                  </pic:nvPicPr>
+                  <pic:blipFill>
+                    <a:blip r:embed="rId13"/>
+                    <a:stretch>
+                      <a:fillRect/>
+                    </a:stretch>
+                  </pic:blipFill>
+                  <pic:spPr>
+                    <a:xfrm>
+                      <a:off x="0" y="0"/>
+                      <a:ext cx="5400040" cy="3485515"/>
+                    </a:xfrm>
+                    <a:prstGeom prst="rect">
+                      <a:avLst/>
+                    </a:prstGeom>
+                  </pic:spPr>
+                </pic:pic>
+              </a:graphicData>
+            </a:graphic>
+          </wp:inline>
+        </w:drawing>
+      </w:r>
+    </w:p>
+    <w:p>
+      <w:r>
+        <w:lastRenderedPageBreak/>
+        <w:drawing>
+          <wp:inline distT="0" distB="0" distL="0" distR="0" wp14:anchorId="0574E2CD" wp14:editId="3EBB1EFD">
+            <wp:extent cx="5400040" cy="3556635"/>
+            <wp:effectExtent l="0" t="0" r="0" b="5715"/>
+            <wp:docPr id="11" name="Imagen 11"/>
+            <wp:cNvGraphicFramePr>
+              <a:graphicFrameLocks xmlns:a="http://schemas.openxmlformats.org/drawingml/2006/main" noChangeAspect="1"/>
+            </wp:cNvGraphicFramePr>
+            <a:graphic xmlns:a="http://schemas.openxmlformats.org/drawingml/2006/main">
+              <a:graphicData uri="http://schemas.openxmlformats.org/drawingml/2006/picture">
+                <pic:pic xmlns:pic="http://schemas.openxmlformats.org/drawingml/2006/picture">
+                  <pic:nvPicPr>
+                    <pic:cNvPr id="1" name=""/>
+                    <pic:cNvPicPr/>
+                  </pic:nvPicPr>
+                  <pic:blipFill>
+                    <a:blip r:embed="rId14"/>
+                    <a:stretch>
+                      <a:fillRect/>
+                    </a:stretch>
+                  </pic:blipFill>
+                  <pic:spPr>
+                    <a:xfrm>
+                      <a:off x="0" y="0"/>
+                      <a:ext cx="5400040" cy="3556635"/>
+                    </a:xfrm>
+                    <a:prstGeom prst="rect">
+                      <a:avLst/>
+                    </a:prstGeom>
+                  </pic:spPr>
+                </pic:pic>
+              </a:graphicData>
+            </a:graphic>
+          </wp:inline>
+        </w:drawing>
+      </w:r>
+    </w:p>
+    <w:p/>
+    <w:p>
+      <w:r>
+        <w:drawing>
+          <wp:inline distT="0" distB="0" distL="0" distR="0" wp14:anchorId="06519510" wp14:editId="2B3C3F8D">
+            <wp:extent cx="5400040" cy="3540760"/>
+            <wp:effectExtent l="0" t="0" r="0" b="2540"/>
+            <wp:docPr id="13" name="Imagen 13"/>
+            <wp:cNvGraphicFramePr>
+              <a:graphicFrameLocks xmlns:a="http://schemas.openxmlformats.org/drawingml/2006/main" noChangeAspect="1"/>
+            </wp:cNvGraphicFramePr>
+            <a:graphic xmlns:a="http://schemas.openxmlformats.org/drawingml/2006/main">
+              <a:graphicData uri="http://schemas.openxmlformats.org/drawingml/2006/picture">
+                <pic:pic xmlns:pic="http://schemas.openxmlformats.org/drawingml/2006/picture">
+                  <pic:nvPicPr>
+                    <pic:cNvPr id="1" name=""/>
+                    <pic:cNvPicPr/>
+                  </pic:nvPicPr>
+                  <pic:blipFill>
+                    <a:blip r:embed="rId15"/>
+                    <a:stretch>
+                      <a:fillRect/>
+                    </a:stretch>
+                  </pic:blipFill>
+                  <pic:spPr>
+                    <a:xfrm>
+                      <a:off x="0" y="0"/>
+                      <a:ext cx="5400040" cy="3540760"/>
+                    </a:xfrm>
+                    <a:prstGeom prst="rect">
+                      <a:avLst/>
+                    </a:prstGeom>
+                  </pic:spPr>
+                </pic:pic>
+              </a:graphicData>
+            </a:graphic>
+          </wp:inline>
+        </w:drawing>
+      </w:r>
+    </w:p>
     <w:sectPr>
       <w:pgSz w:w="11906" w:h="16838"/>
       <w:pgMar w:top="1417" w:right="1701" w:bottom="1417" w:left="1701" w:header="708" w:footer="708" w:gutter="0"/>

</xml_diff>